<commit_message>
Added Class and function header throughout the code
</commit_message>
<xml_diff>
--- a/Technical Manual.docx
+++ b/Technical Manual.docx
@@ -4669,8 +4669,6 @@
         </w:rPr>
         <w:t>No Special data structures were used.</w:t>
       </w:r>
-      <w:bookmarkStart w:id="0" w:name="_GoBack"/>
-      <w:bookmarkEnd w:id="0"/>
     </w:p>
     <w:p>
       <w:pPr>
@@ -8277,7 +8275,7 @@
           <w:sz w:val="24"/>
           <w:szCs w:val="24"/>
         </w:rPr>
-        <w:t>10/2/2016 (5</w:t>
+        <w:t>10/2/2016 (7</w:t>
       </w:r>
       <w:r>
         <w:rPr>
@@ -8387,6 +8385,65 @@
           <w:szCs w:val="24"/>
         </w:rPr>
         <w:t xml:space="preserve"> the code.</w:t>
+      </w:r>
+    </w:p>
+    <w:p>
+      <w:pPr>
+        <w:pStyle w:val="ListBullet"/>
+        <w:spacing w:line="360" w:lineRule="auto"/>
+        <w:rPr>
+          <w:rFonts w:asciiTheme="majorHAnsi" w:hAnsiTheme="majorHAnsi" w:cs="Consolas"/>
+          <w:sz w:val="24"/>
+          <w:szCs w:val="24"/>
+        </w:rPr>
+      </w:pPr>
+      <w:r>
+        <w:rPr>
+          <w:rFonts w:asciiTheme="majorHAnsi" w:hAnsiTheme="majorHAnsi" w:cs="Consolas"/>
+          <w:sz w:val="24"/>
+          <w:szCs w:val="24"/>
+        </w:rPr>
+        <w:t>Added class and function header throughout all the header and implementation files</w:t>
+      </w:r>
+    </w:p>
+    <w:p>
+      <w:pPr>
+        <w:pStyle w:val="ListBullet"/>
+        <w:spacing w:line="360" w:lineRule="auto"/>
+        <w:rPr>
+          <w:rFonts w:asciiTheme="majorHAnsi" w:hAnsiTheme="majorHAnsi" w:cs="Consolas"/>
+          <w:sz w:val="24"/>
+          <w:szCs w:val="24"/>
+        </w:rPr>
+      </w:pPr>
+      <w:r>
+        <w:rPr>
+          <w:rFonts w:asciiTheme="majorHAnsi" w:hAnsiTheme="majorHAnsi" w:cs="Consolas"/>
+          <w:sz w:val="24"/>
+          <w:szCs w:val="24"/>
+        </w:rPr>
+        <w:t>At this point, the game is submit-able</w:t>
+      </w:r>
+      <w:bookmarkStart w:id="0" w:name="_GoBack"/>
+      <w:bookmarkEnd w:id="0"/>
+    </w:p>
+    <w:p>
+      <w:pPr>
+        <w:pStyle w:val="ListBullet"/>
+        <w:spacing w:line="360" w:lineRule="auto"/>
+        <w:rPr>
+          <w:rFonts w:asciiTheme="majorHAnsi" w:hAnsiTheme="majorHAnsi" w:cs="Consolas"/>
+          <w:sz w:val="24"/>
+          <w:szCs w:val="24"/>
+        </w:rPr>
+      </w:pPr>
+      <w:r>
+        <w:rPr>
+          <w:rFonts w:asciiTheme="majorHAnsi" w:hAnsiTheme="majorHAnsi" w:cs="Consolas"/>
+          <w:sz w:val="24"/>
+          <w:szCs w:val="24"/>
+        </w:rPr>
+        <w:t>If possible, comment some more with the pseudo-code and implement Help Mode</w:t>
       </w:r>
     </w:p>
     <w:p>

</xml_diff>

<commit_message>
All Features Implmented & Documented
</commit_message>
<xml_diff>
--- a/Technical Manual.docx
+++ b/Technical Manual.docx
@@ -4378,7 +4378,23 @@
           <w:sz w:val="24"/>
           <w:szCs w:val="56"/>
         </w:rPr>
-        <w:t>Implements the necessary details to run a game like conducting initial toss, getting user input for moves, displaying updated game board and turn notifications.</w:t>
+        <w:t xml:space="preserve">Implements the necessary details to run a game like conducting initial toss, getting user input for moves, </w:t>
+      </w:r>
+      <w:r>
+        <w:rPr>
+          <w:rFonts w:asciiTheme="majorHAnsi" w:hAnsiTheme="majorHAnsi" w:cs="Consolas"/>
+          <w:sz w:val="24"/>
+          <w:szCs w:val="56"/>
+        </w:rPr>
+        <w:t xml:space="preserve">activating help mode for human player, </w:t>
+      </w:r>
+      <w:r>
+        <w:rPr>
+          <w:rFonts w:asciiTheme="majorHAnsi" w:hAnsiTheme="majorHAnsi" w:cs="Consolas"/>
+          <w:sz w:val="24"/>
+          <w:szCs w:val="56"/>
+        </w:rPr>
+        <w:t>displaying updated game board and turn notifications.</w:t>
       </w:r>
     </w:p>
     <w:p>
@@ -4935,14 +4951,34 @@
           <w:sz w:val="24"/>
           <w:szCs w:val="24"/>
         </w:rPr>
-        <w:t>If none of the above wor</w:t>
-      </w:r>
-      <w:r>
-        <w:rPr>
-          <w:sz w:val="24"/>
-          <w:szCs w:val="24"/>
-        </w:rPr>
-        <w:t>ks, calculate which Computer dice</w:t>
+        <w:t>Check if any of the Computer’s dices other than the king are in threat of being captured. If yes, move that dice under threat to a safe location.</w:t>
+      </w:r>
+    </w:p>
+    <w:p>
+      <w:pPr>
+        <w:numPr>
+          <w:ilvl w:val="0"/>
+          <w:numId w:val="2"/>
+        </w:numPr>
+        <w:spacing w:after="0" w:line="360" w:lineRule="auto"/>
+        <w:rPr>
+          <w:sz w:val="24"/>
+          <w:szCs w:val="24"/>
+        </w:rPr>
+      </w:pPr>
+      <w:r>
+        <w:rPr>
+          <w:sz w:val="24"/>
+          <w:szCs w:val="24"/>
+        </w:rPr>
+        <w:t>If none of the above finds a suitable move</w:t>
+      </w:r>
+      <w:r>
+        <w:rPr>
+          <w:sz w:val="24"/>
+          <w:szCs w:val="24"/>
+        </w:rPr>
+        <w:t>, calculate which Computer dice</w:t>
       </w:r>
       <w:r>
         <w:rPr>
@@ -5103,7 +5139,6 @@
           <w:sz w:val="56"/>
           <w:szCs w:val="56"/>
         </w:rPr>
-        <w:lastRenderedPageBreak/>
         <w:t>Feature Report</w:t>
       </w:r>
     </w:p>
@@ -5294,44 +5329,17 @@
         <w:spacing w:after="0" w:line="360" w:lineRule="auto"/>
         <w:rPr>
           <w:rFonts w:asciiTheme="majorHAnsi" w:hAnsiTheme="majorHAnsi" w:cs="Consolas"/>
-          <w:sz w:val="28"/>
-          <w:szCs w:val="24"/>
-        </w:rPr>
-      </w:pPr>
-      <w:r>
-        <w:rPr>
-          <w:rFonts w:asciiTheme="majorHAnsi" w:hAnsiTheme="majorHAnsi" w:cs="Consolas"/>
-          <w:sz w:val="24"/>
-          <w:szCs w:val="24"/>
-        </w:rPr>
-        <w:t>The only missing feature in the game is the Help Mode for the Human Player. Due to lack of time, I wasn’t able to add that functionality. However, the Computer class and Game Class have already been implemented with proper design to seamlessly integrate a Help Mode with minimal effort.</w:t>
-      </w:r>
-    </w:p>
-    <w:p>
-      <w:pPr>
-        <w:spacing w:after="0" w:line="360" w:lineRule="auto"/>
-        <w:rPr>
-          <w:rFonts w:asciiTheme="majorHAnsi" w:hAnsiTheme="majorHAnsi" w:cs="Consolas"/>
-          <w:sz w:val="24"/>
-          <w:szCs w:val="24"/>
-        </w:rPr>
-      </w:pPr>
-      <w:r>
-        <w:rPr>
-          <w:rFonts w:asciiTheme="majorHAnsi" w:hAnsiTheme="majorHAnsi" w:cs="Consolas"/>
-          <w:sz w:val="24"/>
-          <w:szCs w:val="24"/>
-        </w:rPr>
-        <w:tab/>
-        <w:t xml:space="preserve">Apart from that, all the features have been implemented and </w:t>
-      </w:r>
-      <w:r>
-        <w:rPr>
-          <w:rFonts w:asciiTheme="majorHAnsi" w:hAnsiTheme="majorHAnsi" w:cs="Consolas"/>
-          <w:sz w:val="24"/>
-          <w:szCs w:val="24"/>
-        </w:rPr>
-        <w:t>work as per the specifications.</w:t>
+          <w:sz w:val="24"/>
+          <w:szCs w:val="24"/>
+        </w:rPr>
+      </w:pPr>
+      <w:r>
+        <w:rPr>
+          <w:rFonts w:asciiTheme="majorHAnsi" w:hAnsiTheme="majorHAnsi" w:cs="Consolas"/>
+          <w:sz w:val="24"/>
+          <w:szCs w:val="24"/>
+        </w:rPr>
+        <w:t xml:space="preserve">None. However, the display of the Computer strategy is slightly different than the given specification. Instead of a single “Computer-chose-this-move-because” explanation, the game displays a series of steps that the computer’s algorithm took in order to choose its move. </w:t>
       </w:r>
     </w:p>
     <w:p>
@@ -5829,6 +5837,156 @@
         <w:rPr>
           <w:rFonts w:asciiTheme="majorHAnsi" w:hAnsiTheme="majorHAnsi" w:cs="Consolas"/>
           <w:b/>
+          <w:noProof/>
+          <w:sz w:val="56"/>
+          <w:szCs w:val="56"/>
+        </w:rPr>
+        <w:lastRenderedPageBreak/>
+        <w:drawing>
+          <wp:inline distT="0" distB="0" distL="0" distR="0">
+            <wp:extent cx="5943600" cy="2682240"/>
+            <wp:effectExtent l="0" t="0" r="0" b="3810"/>
+            <wp:docPr id="5" name="Picture 5"/>
+            <wp:cNvGraphicFramePr>
+              <a:graphicFrameLocks xmlns:a="http://schemas.openxmlformats.org/drawingml/2006/main" noChangeAspect="1"/>
+            </wp:cNvGraphicFramePr>
+            <a:graphic xmlns:a="http://schemas.openxmlformats.org/drawingml/2006/main">
+              <a:graphicData uri="http://schemas.openxmlformats.org/drawingml/2006/picture">
+                <pic:pic xmlns:pic="http://schemas.openxmlformats.org/drawingml/2006/picture">
+                  <pic:nvPicPr>
+                    <pic:cNvPr id="5" name="HelpMode.JPG"/>
+                    <pic:cNvPicPr/>
+                  </pic:nvPicPr>
+                  <pic:blipFill>
+                    <a:blip r:embed="rId11">
+                      <a:extLst>
+                        <a:ext uri="{28A0092B-C50C-407E-A947-70E740481C1C}">
+                          <a14:useLocalDpi xmlns:a14="http://schemas.microsoft.com/office/drawing/2010/main" val="0"/>
+                        </a:ext>
+                      </a:extLst>
+                    </a:blip>
+                    <a:stretch>
+                      <a:fillRect/>
+                    </a:stretch>
+                  </pic:blipFill>
+                  <pic:spPr>
+                    <a:xfrm>
+                      <a:off x="0" y="0"/>
+                      <a:ext cx="5943600" cy="2682240"/>
+                    </a:xfrm>
+                    <a:prstGeom prst="rect">
+                      <a:avLst/>
+                    </a:prstGeom>
+                  </pic:spPr>
+                </pic:pic>
+              </a:graphicData>
+            </a:graphic>
+          </wp:inline>
+        </w:drawing>
+      </w:r>
+    </w:p>
+    <w:p>
+      <w:pPr>
+        <w:spacing w:line="360" w:lineRule="auto"/>
+        <w:jc w:val="center"/>
+        <w:rPr>
+          <w:rFonts w:asciiTheme="majorHAnsi" w:hAnsiTheme="majorHAnsi" w:cs="Consolas"/>
+        </w:rPr>
+      </w:pPr>
+      <w:r>
+        <w:rPr>
+          <w:rFonts w:asciiTheme="majorHAnsi" w:hAnsiTheme="majorHAnsi" w:cs="Consolas"/>
+        </w:rPr>
+        <w:t>Fig. Help Mode</w:t>
+      </w:r>
+    </w:p>
+    <w:p>
+      <w:pPr>
+        <w:spacing w:line="360" w:lineRule="auto"/>
+        <w:jc w:val="center"/>
+        <w:rPr>
+          <w:rFonts w:asciiTheme="majorHAnsi" w:hAnsiTheme="majorHAnsi" w:cs="Consolas"/>
+          <w:b/>
+          <w:sz w:val="56"/>
+          <w:szCs w:val="56"/>
+        </w:rPr>
+      </w:pPr>
+    </w:p>
+    <w:p>
+      <w:pPr>
+        <w:spacing w:line="360" w:lineRule="auto"/>
+        <w:jc w:val="center"/>
+        <w:rPr>
+          <w:rFonts w:asciiTheme="majorHAnsi" w:hAnsiTheme="majorHAnsi" w:cs="Consolas"/>
+          <w:b/>
+          <w:sz w:val="56"/>
+          <w:szCs w:val="56"/>
+        </w:rPr>
+      </w:pPr>
+    </w:p>
+    <w:p>
+      <w:pPr>
+        <w:spacing w:line="360" w:lineRule="auto"/>
+        <w:jc w:val="center"/>
+        <w:rPr>
+          <w:rFonts w:asciiTheme="majorHAnsi" w:hAnsiTheme="majorHAnsi" w:cs="Consolas"/>
+          <w:b/>
+          <w:sz w:val="56"/>
+          <w:szCs w:val="56"/>
+        </w:rPr>
+      </w:pPr>
+    </w:p>
+    <w:p>
+      <w:pPr>
+        <w:spacing w:line="360" w:lineRule="auto"/>
+        <w:jc w:val="center"/>
+        <w:rPr>
+          <w:rFonts w:asciiTheme="majorHAnsi" w:hAnsiTheme="majorHAnsi" w:cs="Consolas"/>
+          <w:b/>
+          <w:sz w:val="56"/>
+          <w:szCs w:val="56"/>
+        </w:rPr>
+      </w:pPr>
+    </w:p>
+    <w:p>
+      <w:pPr>
+        <w:spacing w:line="360" w:lineRule="auto"/>
+        <w:jc w:val="center"/>
+        <w:rPr>
+          <w:rFonts w:asciiTheme="majorHAnsi" w:hAnsiTheme="majorHAnsi" w:cs="Consolas"/>
+          <w:b/>
+          <w:sz w:val="56"/>
+          <w:szCs w:val="56"/>
+        </w:rPr>
+      </w:pPr>
+    </w:p>
+    <w:p>
+      <w:pPr>
+        <w:spacing w:line="360" w:lineRule="auto"/>
+        <w:jc w:val="center"/>
+        <w:rPr>
+          <w:rFonts w:asciiTheme="majorHAnsi" w:hAnsiTheme="majorHAnsi" w:cs="Consolas"/>
+          <w:b/>
+          <w:sz w:val="56"/>
+          <w:szCs w:val="56"/>
+        </w:rPr>
+      </w:pPr>
+    </w:p>
+    <w:p>
+      <w:pPr>
+        <w:spacing w:line="360" w:lineRule="auto"/>
+        <w:jc w:val="center"/>
+        <w:rPr>
+          <w:rFonts w:asciiTheme="majorHAnsi" w:hAnsiTheme="majorHAnsi" w:cs="Consolas"/>
+          <w:b/>
+          <w:sz w:val="56"/>
+          <w:szCs w:val="56"/>
+        </w:rPr>
+      </w:pPr>
+      <w:r>
+        <w:rPr>
+          <w:rFonts w:asciiTheme="majorHAnsi" w:hAnsiTheme="majorHAnsi" w:cs="Consolas"/>
+          <w:b/>
           <w:sz w:val="56"/>
           <w:szCs w:val="56"/>
         </w:rPr>
@@ -8424,27 +8582,166 @@
         </w:rPr>
         <w:t>At this point, the game is submit-able</w:t>
       </w:r>
+    </w:p>
+    <w:p>
+      <w:pPr>
+        <w:pStyle w:val="ListBullet"/>
+        <w:spacing w:line="360" w:lineRule="auto"/>
+        <w:rPr>
+          <w:rFonts w:asciiTheme="majorHAnsi" w:hAnsiTheme="majorHAnsi" w:cs="Consolas"/>
+          <w:sz w:val="24"/>
+          <w:szCs w:val="24"/>
+        </w:rPr>
+      </w:pPr>
+      <w:r>
+        <w:rPr>
+          <w:rFonts w:asciiTheme="majorHAnsi" w:hAnsiTheme="majorHAnsi" w:cs="Consolas"/>
+          <w:sz w:val="24"/>
+          <w:szCs w:val="24"/>
+        </w:rPr>
+        <w:t>If possible, comment some more with the pseudo-code and implement Help Mode</w:t>
+      </w:r>
+    </w:p>
+    <w:p>
+      <w:pPr>
+        <w:pStyle w:val="ListBullet"/>
+        <w:numPr>
+          <w:ilvl w:val="0"/>
+          <w:numId w:val="0"/>
+        </w:numPr>
+        <w:spacing w:line="360" w:lineRule="auto"/>
+        <w:ind w:left="360" w:hanging="360"/>
+        <w:rPr>
+          <w:rFonts w:asciiTheme="majorHAnsi" w:hAnsiTheme="majorHAnsi" w:cs="Consolas"/>
+          <w:sz w:val="24"/>
+          <w:szCs w:val="24"/>
+        </w:rPr>
+      </w:pPr>
+    </w:p>
+    <w:p>
+      <w:pPr>
+        <w:pStyle w:val="ListBullet"/>
+        <w:numPr>
+          <w:ilvl w:val="0"/>
+          <w:numId w:val="0"/>
+        </w:numPr>
+        <w:spacing w:line="360" w:lineRule="auto"/>
+        <w:ind w:left="360" w:hanging="360"/>
+        <w:rPr>
+          <w:rFonts w:asciiTheme="majorHAnsi" w:hAnsiTheme="majorHAnsi" w:cs="Consolas"/>
+          <w:sz w:val="24"/>
+          <w:szCs w:val="24"/>
+        </w:rPr>
+      </w:pPr>
+    </w:p>
+    <w:p>
+      <w:pPr>
+        <w:pStyle w:val="ListBullet"/>
+        <w:numPr>
+          <w:ilvl w:val="0"/>
+          <w:numId w:val="0"/>
+        </w:numPr>
+        <w:spacing w:line="360" w:lineRule="auto"/>
+        <w:ind w:left="360" w:hanging="360"/>
+        <w:rPr>
+          <w:rFonts w:asciiTheme="majorHAnsi" w:hAnsiTheme="majorHAnsi" w:cs="Consolas"/>
+          <w:sz w:val="24"/>
+          <w:szCs w:val="24"/>
+        </w:rPr>
+      </w:pPr>
+    </w:p>
+    <w:p>
+      <w:pPr>
+        <w:pStyle w:val="ListBullet"/>
+        <w:numPr>
+          <w:ilvl w:val="0"/>
+          <w:numId w:val="0"/>
+        </w:numPr>
+        <w:spacing w:line="360" w:lineRule="auto"/>
+        <w:ind w:left="360" w:hanging="360"/>
+        <w:rPr>
+          <w:rFonts w:asciiTheme="majorHAnsi" w:hAnsiTheme="majorHAnsi" w:cs="Consolas"/>
+          <w:sz w:val="24"/>
+          <w:szCs w:val="24"/>
+        </w:rPr>
+      </w:pPr>
+    </w:p>
+    <w:p>
+      <w:pPr>
+        <w:pStyle w:val="ListBullet"/>
+        <w:numPr>
+          <w:ilvl w:val="0"/>
+          <w:numId w:val="0"/>
+        </w:numPr>
+        <w:spacing w:line="360" w:lineRule="auto"/>
+        <w:ind w:left="360" w:hanging="360"/>
+        <w:rPr>
+          <w:rFonts w:asciiTheme="majorHAnsi" w:hAnsiTheme="majorHAnsi" w:cs="Consolas"/>
+          <w:b/>
+          <w:sz w:val="24"/>
+          <w:szCs w:val="24"/>
+        </w:rPr>
+      </w:pPr>
+      <w:r>
+        <w:rPr>
+          <w:rFonts w:asciiTheme="majorHAnsi" w:hAnsiTheme="majorHAnsi" w:cs="Consolas"/>
+          <w:b/>
+          <w:sz w:val="24"/>
+          <w:szCs w:val="24"/>
+        </w:rPr>
+        <w:lastRenderedPageBreak/>
+        <w:t>10/3/2016 (4.5hr)</w:t>
+      </w:r>
+    </w:p>
+    <w:p>
+      <w:pPr>
+        <w:pStyle w:val="ListBullet"/>
+        <w:spacing w:line="360" w:lineRule="auto"/>
+        <w:rPr>
+          <w:rFonts w:asciiTheme="majorHAnsi" w:hAnsiTheme="majorHAnsi"/>
+        </w:rPr>
+      </w:pPr>
+      <w:r>
+        <w:rPr>
+          <w:rFonts w:asciiTheme="majorHAnsi" w:hAnsiTheme="majorHAnsi"/>
+          <w:sz w:val="24"/>
+        </w:rPr>
+        <w:t>Implemented Help Mode by modifying Computer’s Play() function and Player’s MakeAMove() function to only calculate and display recommended move and not modify the board in help mode.</w:t>
+      </w:r>
+    </w:p>
+    <w:p>
+      <w:pPr>
+        <w:pStyle w:val="ListBullet"/>
+        <w:spacing w:line="360" w:lineRule="auto"/>
+        <w:rPr>
+          <w:rFonts w:asciiTheme="majorHAnsi" w:hAnsiTheme="majorHAnsi"/>
+        </w:rPr>
+      </w:pPr>
+      <w:r>
+        <w:rPr>
+          <w:rFonts w:asciiTheme="majorHAnsi" w:hAnsiTheme="majorHAnsi"/>
+          <w:sz w:val="24"/>
+        </w:rPr>
+        <w:t>Added an additional strategy in Computer’s Play() function that checks for the safety of dices other than kings and moves them to a secure location in case of a threat from opponent.</w:t>
+      </w:r>
+    </w:p>
+    <w:p>
+      <w:pPr>
+        <w:pStyle w:val="ListBullet"/>
+        <w:spacing w:line="360" w:lineRule="auto"/>
+        <w:rPr>
+          <w:rFonts w:asciiTheme="majorHAnsi" w:hAnsiTheme="majorHAnsi"/>
+        </w:rPr>
+      </w:pPr>
+      <w:r>
+        <w:rPr>
+          <w:rFonts w:asciiTheme="majorHAnsi" w:hAnsiTheme="majorHAnsi"/>
+          <w:sz w:val="24"/>
+        </w:rPr>
+        <w:t>At this point, the game implements all of the necessary features, is well documented and is ready for submission.</w:t>
+      </w:r>
       <w:bookmarkStart w:id="0" w:name="_GoBack"/>
       <w:bookmarkEnd w:id="0"/>
-    </w:p>
-    <w:p>
-      <w:pPr>
-        <w:pStyle w:val="ListBullet"/>
-        <w:spacing w:line="360" w:lineRule="auto"/>
-        <w:rPr>
-          <w:rFonts w:asciiTheme="majorHAnsi" w:hAnsiTheme="majorHAnsi" w:cs="Consolas"/>
-          <w:sz w:val="24"/>
-          <w:szCs w:val="24"/>
-        </w:rPr>
-      </w:pPr>
-      <w:r>
-        <w:rPr>
-          <w:rFonts w:asciiTheme="majorHAnsi" w:hAnsiTheme="majorHAnsi" w:cs="Consolas"/>
-          <w:sz w:val="24"/>
-          <w:szCs w:val="24"/>
-        </w:rPr>
-        <w:t>If possible, comment some more with the pseudo-code and implement Help Mode</w:t>
-      </w:r>
     </w:p>
     <w:p>
       <w:pPr>
@@ -8720,6 +9017,119 @@
       </w:pPr>
     </w:lvl>
   </w:abstractNum>
+  <w:abstractNum w:abstractNumId="3">
+    <w:nsid w:val="408D17BE"/>
+    <w:multiLevelType w:val="hybridMultilevel"/>
+    <w:tmpl w:val="3838235C"/>
+    <w:lvl w:ilvl="0" w:tplc="04090001">
+      <w:start w:val="1"/>
+      <w:numFmt w:val="bullet"/>
+      <w:lvlText w:val=""/>
+      <w:lvlJc w:val="left"/>
+      <w:pPr>
+        <w:ind w:left="720" w:hanging="360"/>
+      </w:pPr>
+      <w:rPr>
+        <w:rFonts w:ascii="Symbol" w:hAnsi="Symbol" w:hint="default"/>
+      </w:rPr>
+    </w:lvl>
+    <w:lvl w:ilvl="1" w:tplc="04090003" w:tentative="1">
+      <w:start w:val="1"/>
+      <w:numFmt w:val="bullet"/>
+      <w:lvlText w:val="o"/>
+      <w:lvlJc w:val="left"/>
+      <w:pPr>
+        <w:ind w:left="1440" w:hanging="360"/>
+      </w:pPr>
+      <w:rPr>
+        <w:rFonts w:ascii="Courier New" w:hAnsi="Courier New" w:cs="Courier New" w:hint="default"/>
+      </w:rPr>
+    </w:lvl>
+    <w:lvl w:ilvl="2" w:tplc="04090005" w:tentative="1">
+      <w:start w:val="1"/>
+      <w:numFmt w:val="bullet"/>
+      <w:lvlText w:val=""/>
+      <w:lvlJc w:val="left"/>
+      <w:pPr>
+        <w:ind w:left="2160" w:hanging="360"/>
+      </w:pPr>
+      <w:rPr>
+        <w:rFonts w:ascii="Wingdings" w:hAnsi="Wingdings" w:hint="default"/>
+      </w:rPr>
+    </w:lvl>
+    <w:lvl w:ilvl="3" w:tplc="04090001" w:tentative="1">
+      <w:start w:val="1"/>
+      <w:numFmt w:val="bullet"/>
+      <w:lvlText w:val=""/>
+      <w:lvlJc w:val="left"/>
+      <w:pPr>
+        <w:ind w:left="2880" w:hanging="360"/>
+      </w:pPr>
+      <w:rPr>
+        <w:rFonts w:ascii="Symbol" w:hAnsi="Symbol" w:hint="default"/>
+      </w:rPr>
+    </w:lvl>
+    <w:lvl w:ilvl="4" w:tplc="04090003" w:tentative="1">
+      <w:start w:val="1"/>
+      <w:numFmt w:val="bullet"/>
+      <w:lvlText w:val="o"/>
+      <w:lvlJc w:val="left"/>
+      <w:pPr>
+        <w:ind w:left="3600" w:hanging="360"/>
+      </w:pPr>
+      <w:rPr>
+        <w:rFonts w:ascii="Courier New" w:hAnsi="Courier New" w:cs="Courier New" w:hint="default"/>
+      </w:rPr>
+    </w:lvl>
+    <w:lvl w:ilvl="5" w:tplc="04090005" w:tentative="1">
+      <w:start w:val="1"/>
+      <w:numFmt w:val="bullet"/>
+      <w:lvlText w:val=""/>
+      <w:lvlJc w:val="left"/>
+      <w:pPr>
+        <w:ind w:left="4320" w:hanging="360"/>
+      </w:pPr>
+      <w:rPr>
+        <w:rFonts w:ascii="Wingdings" w:hAnsi="Wingdings" w:hint="default"/>
+      </w:rPr>
+    </w:lvl>
+    <w:lvl w:ilvl="6" w:tplc="04090001" w:tentative="1">
+      <w:start w:val="1"/>
+      <w:numFmt w:val="bullet"/>
+      <w:lvlText w:val=""/>
+      <w:lvlJc w:val="left"/>
+      <w:pPr>
+        <w:ind w:left="5040" w:hanging="360"/>
+      </w:pPr>
+      <w:rPr>
+        <w:rFonts w:ascii="Symbol" w:hAnsi="Symbol" w:hint="default"/>
+      </w:rPr>
+    </w:lvl>
+    <w:lvl w:ilvl="7" w:tplc="04090003" w:tentative="1">
+      <w:start w:val="1"/>
+      <w:numFmt w:val="bullet"/>
+      <w:lvlText w:val="o"/>
+      <w:lvlJc w:val="left"/>
+      <w:pPr>
+        <w:ind w:left="5760" w:hanging="360"/>
+      </w:pPr>
+      <w:rPr>
+        <w:rFonts w:ascii="Courier New" w:hAnsi="Courier New" w:cs="Courier New" w:hint="default"/>
+      </w:rPr>
+    </w:lvl>
+    <w:lvl w:ilvl="8" w:tplc="04090005" w:tentative="1">
+      <w:start w:val="1"/>
+      <w:numFmt w:val="bullet"/>
+      <w:lvlText w:val=""/>
+      <w:lvlJc w:val="left"/>
+      <w:pPr>
+        <w:ind w:left="6480" w:hanging="360"/>
+      </w:pPr>
+      <w:rPr>
+        <w:rFonts w:ascii="Wingdings" w:hAnsi="Wingdings" w:hint="default"/>
+      </w:rPr>
+    </w:lvl>
+  </w:abstractNum>
   <w:num w:numId="1">
     <w:abstractNumId w:val="0"/>
   </w:num>
@@ -8728,6 +9138,9 @@
   </w:num>
   <w:num w:numId="3">
     <w:abstractNumId w:val="1"/>
+  </w:num>
+  <w:num w:numId="4">
+    <w:abstractNumId w:val="3"/>
   </w:num>
 </w:numbering>
 </file>

</xml_diff>